<commit_message>
Change some script, add the fact that the simulation laucnh when I press space and the simulation can be repeat
</commit_message>
<xml_diff>
--- a/A faire/Objectif de la simulation.docx
+++ b/A faire/Objectif de la simulation.docx
@@ -52,31 +52,20 @@
           <w:sz w:val="28"/>
           <w:szCs w:val="28"/>
         </w:rPr>
-        <w:t>quels comportement sociaux et quelles infrastructures permettent des évacuations optimales</w:t>
+        <w:t>quels comportement sociaux et quelles infrastructures permettent des évacuations optimales ?</w:t>
       </w:r>
-      <w:r>
+    </w:p>
+    <w:p>
+      <w:pPr>
         <w:rPr>
           <w:sz w:val="28"/>
           <w:szCs w:val="28"/>
         </w:rPr>
-        <w:t> ?</w:t>
-      </w:r>
+      </w:pPr>
     </w:p>
     <w:p>
       <w:pPr>
-        <w:rPr>
-          <w:sz w:val="28"/>
-          <w:szCs w:val="28"/>
-        </w:rPr>
-      </w:pPr>
-    </w:p>
-    <w:p>
-      <w:pPr>
         <w:pStyle w:val="Paragraphedeliste"/>
-        <w:numPr>
-          <w:ilvl w:val="0"/>
-          <w:numId w:val="2"/>
-        </w:numPr>
         <w:rPr>
           <w:sz w:val="36"/>
           <w:szCs w:val="36"/>
@@ -87,67 +76,21 @@
           <w:sz w:val="36"/>
           <w:szCs w:val="36"/>
         </w:rPr>
-        <w:t>En fonction du nombre de personnes</w:t>
+        <w:t>Ainsi je dois pour un bâtiment de taille et de conditions imposés (nombre de personnes et mobiliers) trouvé comment optimiser ce batiment</w:t>
       </w:r>
-    </w:p>
-    <w:p>
-      <w:pPr>
-        <w:pStyle w:val="Paragraphedeliste"/>
-        <w:numPr>
-          <w:ilvl w:val="0"/>
-          <w:numId w:val="2"/>
-        </w:numPr>
-        <w:rPr>
-          <w:sz w:val="36"/>
-          <w:szCs w:val="36"/>
-        </w:rPr>
-      </w:pPr>
       <w:r>
         <w:rPr>
           <w:sz w:val="36"/>
           <w:szCs w:val="36"/>
         </w:rPr>
-        <w:t>En fonction de la taille du bâtiment (plus grand = sortie plus loin, mais = plus d’espace)</w:t>
+        <w:t xml:space="preserve"> à supposer que le comportement de mes individus est réaliste</w:t>
       </w:r>
-    </w:p>
-    <w:p>
-      <w:pPr>
-        <w:pStyle w:val="Paragraphedeliste"/>
-        <w:numPr>
-          <w:ilvl w:val="0"/>
-          <w:numId w:val="2"/>
-        </w:numPr>
-        <w:rPr>
-          <w:sz w:val="36"/>
-          <w:szCs w:val="36"/>
-        </w:rPr>
-      </w:pPr>
       <w:r>
         <w:rPr>
           <w:sz w:val="36"/>
           <w:szCs w:val="36"/>
         </w:rPr>
-        <w:t>En fonction du comportement des individus</w:t>
-      </w:r>
-    </w:p>
-    <w:p>
-      <w:pPr>
-        <w:pStyle w:val="Paragraphedeliste"/>
-        <w:numPr>
-          <w:ilvl w:val="0"/>
-          <w:numId w:val="2"/>
-        </w:numPr>
-        <w:rPr>
-          <w:sz w:val="36"/>
-          <w:szCs w:val="36"/>
-        </w:rPr>
-      </w:pPr>
-      <w:r>
-        <w:rPr>
-          <w:sz w:val="36"/>
-          <w:szCs w:val="36"/>
-        </w:rPr>
-        <w:t>En fonction de l’agencement du bâtiment tout en restant un bâtiment fonctionnel</w:t>
+        <w:t>.</w:t>
       </w:r>
     </w:p>
     <w:sectPr>

</xml_diff>